<commit_message>
Updated Reflective Journal for December 2020
</commit_message>
<xml_diff>
--- a/Reflective Journals/December 2020.docx
+++ b/Reflective Journals/December 2020.docx
@@ -122,7 +122,7 @@
         <w:spacing w:after="0"/>
       </w:pPr>
       <w:r>
-        <w:t>TBC</w:t>
+        <w:t xml:space="preserve">The Mid Point deliverables were due on 22 December. I focused on finishing my Technical Report, Prototype and the video presentation, as well as keeping my GitHub repo updated. I kept in touch with my supervisor Paul to keep him informed on what I was doing. </w:t>
       </w:r>
     </w:p>
     <w:p>
@@ -135,7 +135,7 @@
     </w:p>
     <w:p>
       <w:r>
-        <w:t>TBC</w:t>
+        <w:t xml:space="preserve">I feel that I was rushing a lot and possibly stressing myself out a bit. I found it difficult to keep my attention focused on completing my documents. But when I kept pushing myself, I was able to complete it to a standard I was happy with. </w:t>
       </w:r>
     </w:p>
     <w:p>
@@ -148,7 +148,7 @@
     </w:p>
     <w:p>
       <w:r>
-        <w:t>TBC</w:t>
+        <w:t xml:space="preserve">In January, I would like to do a lot more research that I was not able to complete last Semester as creating the documents took most of my time. I would like also to explore other ways to implement the app and adjust the documents accordingly. I plan to focus on app coding/tinkering in February and to focus on testing in March. </w:t>
       </w:r>
     </w:p>
     <w:p>
@@ -156,7 +156,12 @@
         <w:pStyle w:val="Heading1"/>
       </w:pPr>
       <w:r>
-        <w:t>Supervisor Meetings</w:t>
+        <w:t>Supervis</w:t>
+      </w:r>
+      <w:bookmarkStart w:id="0" w:name="_GoBack"/>
+      <w:bookmarkEnd w:id="0"/>
+      <w:r>
+        <w:t>or Meetings</w:t>
       </w:r>
     </w:p>
     <w:p>
@@ -200,8 +205,6 @@
       <w:r>
         <w:t>I am working on my Technical Report, expected to be complete for Wednesday and after that to begin on the Prototype for the Midpoint.</w:t>
       </w:r>
-      <w:bookmarkStart w:id="0" w:name="_GoBack"/>
-      <w:bookmarkEnd w:id="0"/>
     </w:p>
     <w:p/>
     <w:sectPr>

</xml_diff>